<commit_message>
A whole bunch of stuff - changes to draft, reorganizing, and tables and figures.
</commit_message>
<xml_diff>
--- a/Current Draft/Draft cover letter RS Open Science Jan 2017.docx
+++ b/Current Draft/Draft cover letter RS Open Science Jan 2017.docx
@@ -269,7 +269,7 @@
                                     </pic:cNvPicPr>
                                   </pic:nvPicPr>
                                   <pic:blipFill>
-                                    <a:blip r:embed="rId11">
+                                    <a:blip r:embed="rId12">
                                       <a:extLst>
                                         <a:ext uri="{28A0092B-C50C-407E-A947-70E740481C1C}">
                                           <a14:useLocalDpi xmlns:a14="http://schemas.microsoft.com/office/drawing/2010/main" val="0"/>
@@ -443,7 +443,13 @@
         <w:rPr>
           <w:rFonts w:ascii="Times New Roman" w:hAnsi="Times New Roman" w:cs="Times New Roman"/>
         </w:rPr>
-        <w:t>January XX, 2017</w:t>
+        <w:t>Februar</w:t>
+      </w:r>
+      <w:r>
+        <w:rPr>
+          <w:rFonts w:ascii="Times New Roman" w:hAnsi="Times New Roman" w:cs="Times New Roman"/>
+        </w:rPr>
+        <w:t>y XX, 2017</w:t>
       </w:r>
     </w:p>
     <w:p>
@@ -557,67 +563,91 @@
         <w:rPr>
           <w:rFonts w:ascii="Times New Roman" w:hAnsi="Times New Roman" w:cs="Times New Roman"/>
         </w:rPr>
-        <w:t xml:space="preserve">) in plant communities of limestone karst forest. Feral pigs and non-native or overabundant deer have caused widespread ecological damage in many systems. However, we show that feral pigs have no detectable effects on seedling communities in limestone karst forests, and could potentially benefit a system that has lost its avian dispersers by dispersing seeds. However, deer strongly shape forest characteristics by suppressing forest regeneration. While ecological studies on non-native species have long focused on identifying their detrimental impacts, our work presents a unique situation where a species that would have been considered principally harmful in the same system just decades before, now potentially offers a crucial ecological service. Pigs in this system have not taken on new ecological roles; rather they have become a taxon substitute for native vertebrate dispersers in an island that has lost the native species that performed this role. Meanwhile, we affirm that deer continue to negatively impact these systems. </w:t>
-      </w:r>
-    </w:p>
-    <w:p>
-      <w:pPr>
-        <w:pStyle w:val="Default"/>
-        <w:rPr>
-          <w:rFonts w:ascii="Times New Roman" w:hAnsi="Times New Roman" w:cs="Times New Roman"/>
-          <w:b/>
-        </w:rPr>
-      </w:pPr>
-    </w:p>
-    <w:p>
-      <w:pPr>
-        <w:pStyle w:val="Default"/>
-        <w:rPr>
-          <w:rFonts w:ascii="Times New Roman" w:hAnsi="Times New Roman" w:cs="Times New Roman"/>
-          <w:b/>
-        </w:rPr>
-      </w:pPr>
-      <w:r>
-        <w:rPr>
-          <w:rFonts w:ascii="Times New Roman" w:hAnsi="Times New Roman" w:cs="Times New Roman"/>
-        </w:rPr>
-        <w:t xml:space="preserve">We believe that our paper will appeal to readers of Royal Society Open Science and spark future research on novel ecosystems and shifting ecological roles of species within them. Further, we hope that this research will encourage conservation managers to look more closely at the functional roles of non-native species, and adaptively manage novel ecosystems instead of taking a more traditional approach that discounts all non-natives, regardless of their function within the existing system. </w:t>
-      </w:r>
-    </w:p>
-    <w:p>
-      <w:pPr>
-        <w:pStyle w:val="Default"/>
-        <w:rPr>
-          <w:rFonts w:ascii="Times New Roman" w:hAnsi="Times New Roman" w:cs="Times New Roman"/>
-          <w:b/>
-        </w:rPr>
-      </w:pPr>
-    </w:p>
-    <w:p>
-      <w:pPr>
-        <w:pStyle w:val="Default"/>
-        <w:rPr>
-          <w:rFonts w:ascii="Times New Roman" w:hAnsi="Times New Roman" w:cs="Times New Roman"/>
-          <w:b/>
-        </w:rPr>
-      </w:pPr>
-      <w:r>
-        <w:rPr>
-          <w:rFonts w:ascii="Times New Roman" w:hAnsi="Times New Roman" w:cs="Times New Roman"/>
-        </w:rPr>
-        <w:t xml:space="preserve">Thank you for your time and consideration of our manuscript. </w:t>
-      </w:r>
-    </w:p>
-    <w:p>
-      <w:pPr>
-        <w:pStyle w:val="Default"/>
-        <w:rPr>
-          <w:rFonts w:ascii="Times New Roman" w:hAnsi="Times New Roman" w:cs="Times New Roman"/>
-          <w:b/>
-        </w:rPr>
-      </w:pPr>
+        <w:t xml:space="preserve">) in plant communities of limestone karst forest. Feral pigs and non-native or overabundant deer have caused widespread ecological damage in many systems. However, we show that feral pigs have no detectable effects on seedling communities in limestone karst forests, and could potentially benefit a system that has lost its avian dispersers by dispersing seeds. However, deer strongly shape forest characteristics by suppressing forest regeneration. While ecological studies on non-native species have long focused on identifying their detrimental impacts, our work presents a unique situation where a species that </w:t>
+      </w:r>
+      <w:r>
+        <w:rPr>
+          <w:rFonts w:ascii="Times New Roman" w:hAnsi="Times New Roman" w:cs="Times New Roman"/>
+        </w:rPr>
+        <w:t>is</w:t>
+      </w:r>
       <w:bookmarkStart w:id="0" w:name="_GoBack"/>
       <w:bookmarkEnd w:id="0"/>
+      <w:r>
+        <w:rPr>
+          <w:rFonts w:ascii="Times New Roman" w:hAnsi="Times New Roman" w:cs="Times New Roman"/>
+        </w:rPr>
+        <w:t xml:space="preserve"> considered principally harmful in the same system just decades before, </w:t>
+      </w:r>
+      <w:r>
+        <w:rPr>
+          <w:rFonts w:ascii="Times New Roman" w:hAnsi="Times New Roman" w:cs="Times New Roman"/>
+        </w:rPr>
+        <w:t>provides at least some ecological services, without e</w:t>
+      </w:r>
+      <w:r>
+        <w:rPr>
+          <w:rFonts w:ascii="Times New Roman" w:hAnsi="Times New Roman" w:cs="Times New Roman"/>
+        </w:rPr>
+        <w:t xml:space="preserve"> Meanwhile, we affirm that deer continue to negatively impact these systems. </w:t>
+      </w:r>
+    </w:p>
+    <w:p>
+      <w:pPr>
+        <w:pStyle w:val="Default"/>
+        <w:rPr>
+          <w:rFonts w:ascii="Times New Roman" w:hAnsi="Times New Roman" w:cs="Times New Roman"/>
+          <w:b/>
+        </w:rPr>
+      </w:pPr>
+    </w:p>
+    <w:p>
+      <w:pPr>
+        <w:pStyle w:val="Default"/>
+        <w:rPr>
+          <w:rFonts w:ascii="Times New Roman" w:hAnsi="Times New Roman" w:cs="Times New Roman"/>
+          <w:b/>
+        </w:rPr>
+      </w:pPr>
+      <w:r>
+        <w:rPr>
+          <w:rFonts w:ascii="Times New Roman" w:hAnsi="Times New Roman" w:cs="Times New Roman"/>
+        </w:rPr>
+        <w:t xml:space="preserve">We believe that our paper will appeal to readers of Royal Society Open Science and spark future research on novel ecosystems and shifting ecological roles of species within them. Further, we hope that this research will encourage conservation managers to look more closely at the functional roles of non-native species, and adaptively manage novel ecosystems instead of taking a more traditional approach that discounts all non-natives, regardless of their function within the existing system. </w:t>
+      </w:r>
+    </w:p>
+    <w:p>
+      <w:pPr>
+        <w:pStyle w:val="Default"/>
+        <w:rPr>
+          <w:rFonts w:ascii="Times New Roman" w:hAnsi="Times New Roman" w:cs="Times New Roman"/>
+          <w:b/>
+        </w:rPr>
+      </w:pPr>
+    </w:p>
+    <w:p>
+      <w:pPr>
+        <w:pStyle w:val="Default"/>
+        <w:rPr>
+          <w:rFonts w:ascii="Times New Roman" w:hAnsi="Times New Roman" w:cs="Times New Roman"/>
+          <w:b/>
+        </w:rPr>
+      </w:pPr>
+      <w:r>
+        <w:rPr>
+          <w:rFonts w:ascii="Times New Roman" w:hAnsi="Times New Roman" w:cs="Times New Roman"/>
+        </w:rPr>
+        <w:t xml:space="preserve">Thank you for your time and consideration of our manuscript. </w:t>
+      </w:r>
+    </w:p>
+    <w:p>
+      <w:pPr>
+        <w:pStyle w:val="Default"/>
+        <w:rPr>
+          <w:rFonts w:ascii="Times New Roman" w:hAnsi="Times New Roman" w:cs="Times New Roman"/>
+          <w:b/>
+        </w:rPr>
+      </w:pPr>
     </w:p>
     <w:p>
       <w:pPr>
@@ -653,7 +683,7 @@
       </w:pPr>
     </w:p>
     <w:sectPr>
-      <w:headerReference w:type="default" r:id="rId12"/>
+      <w:headerReference w:type="default" r:id="rId13"/>
       <w:type w:val="continuous"/>
       <w:pgSz w:w="12240" w:h="15840" w:code="1"/>
       <w:pgMar w:top="1260" w:right="1440" w:bottom="1440" w:left="1440" w:header="965" w:footer="965" w:gutter="0"/>
@@ -751,7 +781,7 @@
       <w:rPr>
         <w:noProof/>
       </w:rPr>
-      <w:t>January 16, 2017</w:t>
+      <w:t>February 17, 2017</w:t>
     </w:r>
     <w:r>
       <w:fldChar w:fldCharType="end"/>
@@ -1070,6 +1100,50 @@
     <w:lsdException w:name="Subtitle" w:qFormat="1"/>
     <w:lsdException w:name="Strong" w:qFormat="1"/>
     <w:lsdException w:name="Emphasis" w:qFormat="1"/>
+    <w:lsdException w:name="Normal Table" w:semiHidden="1" w:unhideWhenUsed="1"/>
+    <w:lsdException w:name="Table Simple 1" w:semiHidden="1" w:unhideWhenUsed="1"/>
+    <w:lsdException w:name="Table Simple 2" w:semiHidden="1" w:unhideWhenUsed="1"/>
+    <w:lsdException w:name="Table Simple 3" w:semiHidden="1" w:unhideWhenUsed="1"/>
+    <w:lsdException w:name="Table Classic 1" w:semiHidden="1" w:unhideWhenUsed="1"/>
+    <w:lsdException w:name="Table Classic 2" w:semiHidden="1" w:unhideWhenUsed="1"/>
+    <w:lsdException w:name="Table Classic 3" w:semiHidden="1" w:unhideWhenUsed="1"/>
+    <w:lsdException w:name="Table Classic 4" w:semiHidden="1" w:unhideWhenUsed="1"/>
+    <w:lsdException w:name="Table Colorful 1" w:semiHidden="1" w:unhideWhenUsed="1"/>
+    <w:lsdException w:name="Table Colorful 2" w:semiHidden="1" w:unhideWhenUsed="1"/>
+    <w:lsdException w:name="Table Colorful 3" w:semiHidden="1" w:unhideWhenUsed="1"/>
+    <w:lsdException w:name="Table Columns 1" w:semiHidden="1" w:unhideWhenUsed="1"/>
+    <w:lsdException w:name="Table Columns 2" w:semiHidden="1" w:unhideWhenUsed="1"/>
+    <w:lsdException w:name="Table Columns 3" w:semiHidden="1" w:unhideWhenUsed="1"/>
+    <w:lsdException w:name="Table Columns 4" w:semiHidden="1" w:unhideWhenUsed="1"/>
+    <w:lsdException w:name="Table Columns 5" w:semiHidden="1" w:unhideWhenUsed="1"/>
+    <w:lsdException w:name="Table Grid 1" w:semiHidden="1" w:unhideWhenUsed="1"/>
+    <w:lsdException w:name="Table Grid 2" w:semiHidden="1" w:unhideWhenUsed="1"/>
+    <w:lsdException w:name="Table Grid 3" w:semiHidden="1" w:unhideWhenUsed="1"/>
+    <w:lsdException w:name="Table Grid 4" w:semiHidden="1" w:unhideWhenUsed="1"/>
+    <w:lsdException w:name="Table Grid 5" w:semiHidden="1" w:unhideWhenUsed="1"/>
+    <w:lsdException w:name="Table Grid 6" w:semiHidden="1" w:unhideWhenUsed="1"/>
+    <w:lsdException w:name="Table Grid 7" w:semiHidden="1" w:unhideWhenUsed="1"/>
+    <w:lsdException w:name="Table Grid 8" w:semiHidden="1" w:unhideWhenUsed="1"/>
+    <w:lsdException w:name="Table List 1" w:semiHidden="1" w:unhideWhenUsed="1"/>
+    <w:lsdException w:name="Table List 2" w:semiHidden="1" w:unhideWhenUsed="1"/>
+    <w:lsdException w:name="Table List 3" w:semiHidden="1" w:unhideWhenUsed="1"/>
+    <w:lsdException w:name="Table List 4" w:semiHidden="1" w:unhideWhenUsed="1"/>
+    <w:lsdException w:name="Table List 5" w:semiHidden="1" w:unhideWhenUsed="1"/>
+    <w:lsdException w:name="Table List 6" w:semiHidden="1" w:unhideWhenUsed="1"/>
+    <w:lsdException w:name="Table List 7" w:semiHidden="1" w:unhideWhenUsed="1"/>
+    <w:lsdException w:name="Table List 8" w:semiHidden="1" w:unhideWhenUsed="1"/>
+    <w:lsdException w:name="Table 3D effects 1" w:semiHidden="1" w:unhideWhenUsed="1"/>
+    <w:lsdException w:name="Table 3D effects 2" w:semiHidden="1" w:unhideWhenUsed="1"/>
+    <w:lsdException w:name="Table 3D effects 3" w:semiHidden="1" w:unhideWhenUsed="1"/>
+    <w:lsdException w:name="Table Contemporary" w:semiHidden="1" w:unhideWhenUsed="1"/>
+    <w:lsdException w:name="Table Elegant" w:semiHidden="1" w:unhideWhenUsed="1"/>
+    <w:lsdException w:name="Table Professional" w:semiHidden="1" w:unhideWhenUsed="1"/>
+    <w:lsdException w:name="Table Subtle 1" w:semiHidden="1" w:unhideWhenUsed="1"/>
+    <w:lsdException w:name="Table Subtle 2" w:semiHidden="1" w:unhideWhenUsed="1"/>
+    <w:lsdException w:name="Table Web 1" w:semiHidden="1" w:unhideWhenUsed="1"/>
+    <w:lsdException w:name="Table Web 2" w:semiHidden="1" w:unhideWhenUsed="1"/>
+    <w:lsdException w:name="Table Web 3" w:semiHidden="1" w:unhideWhenUsed="1"/>
+    <w:lsdException w:name="Table Theme" w:semiHidden="1" w:unhideWhenUsed="1"/>
     <w:lsdException w:name="Placeholder Text" w:semiHidden="1" w:uiPriority="99"/>
     <w:lsdException w:name="No Spacing" w:uiPriority="1" w:qFormat="1"/>
     <w:lsdException w:name="Light Shading" w:uiPriority="60"/>
@@ -1188,8 +1262,8 @@
     <w:lsdException w:name="Plain Table 5" w:uiPriority="31" w:qFormat="1"/>
     <w:lsdException w:name="Grid Table Light" w:uiPriority="32" w:qFormat="1"/>
     <w:lsdException w:name="Grid Table 1 Light" w:uiPriority="33" w:qFormat="1"/>
-    <w:lsdException w:name="Grid Table 2" w:semiHidden="1" w:uiPriority="37" w:unhideWhenUsed="1"/>
-    <w:lsdException w:name="Grid Table 3" w:semiHidden="1" w:uiPriority="39" w:unhideWhenUsed="1" w:qFormat="1"/>
+    <w:lsdException w:name="Grid Table 2" w:uiPriority="37"/>
+    <w:lsdException w:name="Grid Table 3" w:uiPriority="39" w:qFormat="1"/>
     <w:lsdException w:name="Grid Table 4" w:uiPriority="49"/>
     <w:lsdException w:name="Grid Table 5 Dark" w:uiPriority="50"/>
     <w:lsdException w:name="Grid Table 6 Colorful" w:uiPriority="51"/>
@@ -1393,11 +1467,15 @@
   </w:style>
   <w:style w:type="character" w:default="1" w:styleId="DefaultParagraphFont">
     <w:name w:val="Default Paragraph Font"/>
+    <w:uiPriority w:val="1"/>
     <w:semiHidden/>
+    <w:unhideWhenUsed/>
   </w:style>
   <w:style w:type="table" w:default="1" w:styleId="TableNormal">
     <w:name w:val="Normal Table"/>
+    <w:uiPriority w:val="99"/>
     <w:semiHidden/>
+    <w:unhideWhenUsed/>
     <w:tblPr>
       <w:tblInd w:w="0" w:type="dxa"/>
       <w:tblCellMar>
@@ -1410,7 +1488,9 @@
   </w:style>
   <w:style w:type="numbering" w:default="1" w:styleId="NoList">
     <w:name w:val="No List"/>
+    <w:uiPriority w:val="99"/>
     <w:semiHidden/>
+    <w:unhideWhenUsed/>
   </w:style>
   <w:style w:type="paragraph" w:customStyle="1" w:styleId="AttentionLine">
     <w:name w:val="Attention Line"/>
@@ -1711,8 +1791,8 @@
     <w:basedOn w:val="DefaultParagraphFont"/>
     <w:rsid w:val="001E3A4A"/>
   </w:style>
-  <w:style w:type="paragraph" w:styleId="ColorfulList-Accent1">
-    <w:name w:val="Colorful List Accent 1"/>
+  <w:style w:type="paragraph" w:customStyle="1" w:styleId="ColorfulList-Accent11">
+    <w:name w:val="Colorful List - Accent 11"/>
     <w:basedOn w:val="Normal"/>
     <w:uiPriority w:val="34"/>
     <w:qFormat/>
@@ -2185,6 +2265,7 @@
     <ds:schemaRef ds:uri="http://schemas.microsoft.com/office/2006/metadata/properties"/>
     <ds:schemaRef ds:uri="http://www.w3.org/XML/1998/namespace"/>
     <ds:schemaRef ds:uri="http://purl.org/dc/dcmitype/"/>
+    <ds:schemaRef ds:uri="http://schemas.microsoft.com/office/infopath/2007/PartnerControls"/>
   </ds:schemaRefs>
 </ds:datastoreItem>
 </file>
</xml_diff>